<commit_message>
Informe tabla de contenido
</commit_message>
<xml_diff>
--- a/Informe.docx
+++ b/Informe.docx
@@ -4,18 +4,17 @@
   <w:body>
     <w:sdt>
       <w:sdtPr>
+        <w:rPr>
+          <w:rFonts w:eastAsiaTheme="minorHAnsi"/>
+          <w:lang w:eastAsia="en-US"/>
+        </w:rPr>
         <w:id w:val="1878666635"/>
         <w:docPartObj>
           <w:docPartGallery w:val="Cover Pages"/>
           <w:docPartUnique/>
         </w:docPartObj>
       </w:sdtPr>
-      <w:sdtEndPr>
-        <w:rPr>
-          <w:rFonts w:eastAsiaTheme="minorHAnsi"/>
-          <w:lang w:eastAsia="en-US"/>
-        </w:rPr>
-      </w:sdtEndPr>
+      <w:sdtEndPr/>
       <w:sdtContent>
         <w:p>
           <w:pPr>
@@ -49,7 +48,7 @@
                         <pic:cNvPicPr/>
                       </pic:nvPicPr>
                       <pic:blipFill rotWithShape="1">
-                        <a:blip r:embed="rId6" r:link="rId7">
+                        <a:blip r:embed="rId7" r:link="rId8">
                           <a:extLst>
                             <a:ext uri="{28A0092B-C50C-407E-A947-70E740481C1C}">
                               <a14:useLocalDpi xmlns:a14="http://schemas.microsoft.com/office/drawing/2010/main" val="0"/>
@@ -221,6 +220,7 @@
                                       <w:calendar w:val="gregorian"/>
                                     </w:date>
                                   </w:sdtPr>
+                                  <w:sdtEndPr/>
                                   <w:sdtContent>
                                     <w:p>
                                       <w:pPr>
@@ -3533,6 +3533,7 @@
                                 <w:calendar w:val="gregorian"/>
                               </w:date>
                             </w:sdtPr>
+                            <w:sdtEndPr/>
                             <w:sdtContent>
                               <w:p>
                                 <w:pPr>
@@ -3668,6 +3669,7 @@
           <w:r>
             <w:rPr>
               <w:noProof/>
+              <w:lang w:eastAsia="es-ES"/>
             </w:rPr>
             <mc:AlternateContent>
               <mc:Choice Requires="wps">
@@ -3754,6 +3756,7 @@
                                     <w:dataBinding w:prefixMappings="xmlns:ns0='http://purl.org/dc/elements/1.1/' xmlns:ns1='http://schemas.openxmlformats.org/package/2006/metadata/core-properties' " w:xpath="/ns1:coreProperties[1]/ns0:creator[1]" w:storeItemID="{6C3C8BC8-F283-45AE-878A-BAB7291924A1}"/>
                                     <w:text/>
                                   </w:sdtPr>
+                                  <w:sdtEndPr/>
                                   <w:sdtContent>
                                     <w:r>
                                       <w:t xml:space="preserve">HENRY EMANUEL MATICURENA </w:t>
@@ -3804,6 +3807,7 @@
                                     <w:dataBinding w:prefixMappings="xmlns:ns0='http://schemas.openxmlformats.org/officeDocument/2006/extended-properties' " w:xpath="/ns0:Properties[1]/ns0:Company[1]" w:storeItemID="{6668398D-A668-4E3E-A5EB-62B293D839F1}"/>
                                     <w:text/>
                                   </w:sdtPr>
+                                  <w:sdtEndPr/>
                                   <w:sdtContent>
                                     <w:r>
                                       <w:rPr>
@@ -3863,6 +3867,7 @@
                               <w:dataBinding w:prefixMappings="xmlns:ns0='http://purl.org/dc/elements/1.1/' xmlns:ns1='http://schemas.openxmlformats.org/package/2006/metadata/core-properties' " w:xpath="/ns1:coreProperties[1]/ns0:creator[1]" w:storeItemID="{6C3C8BC8-F283-45AE-878A-BAB7291924A1}"/>
                               <w:text/>
                             </w:sdtPr>
+                            <w:sdtEndPr/>
                             <w:sdtContent>
                               <w:r>
                                 <w:t xml:space="preserve">HENRY EMANUEL MATICURENA </w:t>
@@ -3913,6 +3918,7 @@
                               <w:dataBinding w:prefixMappings="xmlns:ns0='http://schemas.openxmlformats.org/officeDocument/2006/extended-properties' " w:xpath="/ns0:Properties[1]/ns0:Company[1]" w:storeItemID="{6668398D-A668-4E3E-A5EB-62B293D839F1}"/>
                               <w:text/>
                             </w:sdtPr>
+                            <w:sdtEndPr/>
                             <w:sdtContent>
                               <w:r>
                                 <w:rPr>
@@ -3937,6 +3943,7 @@
           <w:r>
             <w:rPr>
               <w:noProof/>
+              <w:lang w:eastAsia="es-ES"/>
             </w:rPr>
             <mc:AlternateContent>
               <mc:Choice Requires="wps">
@@ -4011,6 +4018,7 @@
                                     <w:dataBinding w:prefixMappings="xmlns:ns0='http://purl.org/dc/elements/1.1/' xmlns:ns1='http://schemas.openxmlformats.org/package/2006/metadata/core-properties' " w:xpath="/ns1:coreProperties[1]/ns0:title[1]" w:storeItemID="{6C3C8BC8-F283-45AE-878A-BAB7291924A1}"/>
                                     <w:text/>
                                   </w:sdtPr>
+                                  <w:sdtEndPr/>
                                   <w:sdtContent>
                                     <w:r>
                                       <w:rPr>
@@ -4046,6 +4054,7 @@
                                     <w:dataBinding w:prefixMappings="xmlns:ns0='http://purl.org/dc/elements/1.1/' xmlns:ns1='http://schemas.openxmlformats.org/package/2006/metadata/core-properties' " w:xpath="/ns1:coreProperties[1]/ns0:subject[1]" w:storeItemID="{6C3C8BC8-F283-45AE-878A-BAB7291924A1}"/>
                                     <w:text/>
                                   </w:sdtPr>
+                                  <w:sdtEndPr/>
                                   <w:sdtContent>
                                     <w:r>
                                       <w:rPr>
@@ -4106,6 +4115,7 @@
                               <w:dataBinding w:prefixMappings="xmlns:ns0='http://purl.org/dc/elements/1.1/' xmlns:ns1='http://schemas.openxmlformats.org/package/2006/metadata/core-properties' " w:xpath="/ns1:coreProperties[1]/ns0:title[1]" w:storeItemID="{6C3C8BC8-F283-45AE-878A-BAB7291924A1}"/>
                               <w:text/>
                             </w:sdtPr>
+                            <w:sdtEndPr/>
                             <w:sdtContent>
                               <w:r>
                                 <w:rPr>
@@ -4141,6 +4151,7 @@
                               <w:dataBinding w:prefixMappings="xmlns:ns0='http://purl.org/dc/elements/1.1/' xmlns:ns1='http://schemas.openxmlformats.org/package/2006/metadata/core-properties' " w:xpath="/ns1:coreProperties[1]/ns0:subject[1]" w:storeItemID="{6C3C8BC8-F283-45AE-878A-BAB7291924A1}"/>
                               <w:text/>
                             </w:sdtPr>
+                            <w:sdtEndPr/>
                             <w:sdtContent>
                               <w:r>
                                 <w:rPr>
@@ -4167,6 +4178,469 @@
         </w:p>
       </w:sdtContent>
     </w:sdt>
+    <w:sdt>
+      <w:sdtPr>
+        <w:id w:val="757790799"/>
+        <w:docPartObj>
+          <w:docPartGallery w:val="Table of Contents"/>
+          <w:docPartUnique/>
+        </w:docPartObj>
+      </w:sdtPr>
+      <w:sdtEndPr>
+        <w:rPr>
+          <w:rFonts w:asciiTheme="minorHAnsi" w:eastAsiaTheme="minorHAnsi" w:hAnsiTheme="minorHAnsi" w:cstheme="minorBidi"/>
+          <w:b/>
+          <w:bCs/>
+          <w:color w:val="auto"/>
+          <w:sz w:val="22"/>
+          <w:szCs w:val="22"/>
+          <w:lang w:eastAsia="en-US"/>
+        </w:rPr>
+      </w:sdtEndPr>
+      <w:sdtContent>
+        <w:p>
+          <w:pPr>
+            <w:pStyle w:val="TtulodeTDC"/>
+          </w:pPr>
+          <w:r>
+            <w:t>Contenido</w:t>
+          </w:r>
+        </w:p>
+        <w:p>
+          <w:pPr>
+            <w:pStyle w:val="TDC1"/>
+            <w:tabs>
+              <w:tab w:val="right" w:leader="dot" w:pos="8494"/>
+            </w:tabs>
+            <w:rPr>
+              <w:noProof/>
+            </w:rPr>
+          </w:pPr>
+          <w:r>
+            <w:rPr>
+              <w:b/>
+              <w:bCs/>
+            </w:rPr>
+            <w:fldChar w:fldCharType="begin"/>
+          </w:r>
+          <w:r>
+            <w:rPr>
+              <w:b/>
+              <w:bCs/>
+            </w:rPr>
+            <w:instrText xml:space="preserve"> TOC \o "1-3" \h \z \u </w:instrText>
+          </w:r>
+          <w:r>
+            <w:rPr>
+              <w:b/>
+              <w:bCs/>
+            </w:rPr>
+            <w:fldChar w:fldCharType="separate"/>
+          </w:r>
+          <w:hyperlink w:anchor="_Toc535084970" w:history="1">
+            <w:r>
+              <w:rPr>
+                <w:rStyle w:val="Hipervnculo"/>
+                <w:rFonts w:ascii="Arial Black" w:hAnsi="Arial Black"/>
+                <w:b/>
+                <w:noProof/>
+              </w:rPr>
+              <w:t>Descripción</w:t>
+            </w:r>
+            <w:r>
+              <w:rPr>
+                <w:noProof/>
+                <w:webHidden/>
+              </w:rPr>
+              <w:tab/>
+            </w:r>
+            <w:r>
+              <w:rPr>
+                <w:noProof/>
+                <w:webHidden/>
+              </w:rPr>
+              <w:fldChar w:fldCharType="begin"/>
+            </w:r>
+            <w:r>
+              <w:rPr>
+                <w:noProof/>
+                <w:webHidden/>
+              </w:rPr>
+              <w:instrText xml:space="preserve"> PAGEREF _Toc535084970 \h </w:instrText>
+            </w:r>
+            <w:r>
+              <w:rPr>
+                <w:noProof/>
+                <w:webHidden/>
+              </w:rPr>
+            </w:r>
+            <w:r>
+              <w:rPr>
+                <w:noProof/>
+                <w:webHidden/>
+              </w:rPr>
+              <w:fldChar w:fldCharType="separate"/>
+            </w:r>
+            <w:r>
+              <w:rPr>
+                <w:noProof/>
+                <w:webHidden/>
+              </w:rPr>
+              <w:t>1</w:t>
+            </w:r>
+            <w:r>
+              <w:rPr>
+                <w:noProof/>
+                <w:webHidden/>
+              </w:rPr>
+              <w:fldChar w:fldCharType="end"/>
+            </w:r>
+          </w:hyperlink>
+        </w:p>
+        <w:p>
+          <w:pPr>
+            <w:pStyle w:val="TDC1"/>
+            <w:tabs>
+              <w:tab w:val="right" w:leader="dot" w:pos="8494"/>
+            </w:tabs>
+            <w:rPr>
+              <w:noProof/>
+            </w:rPr>
+          </w:pPr>
+          <w:hyperlink w:anchor="_Toc535084971" w:history="1">
+            <w:r>
+              <w:rPr>
+                <w:rStyle w:val="Hipervnculo"/>
+                <w:rFonts w:ascii="Arial Black" w:hAnsi="Arial Black"/>
+                <w:b/>
+                <w:noProof/>
+              </w:rPr>
+              <w:t>PATRONES DE DISEÑO</w:t>
+            </w:r>
+            <w:r>
+              <w:rPr>
+                <w:noProof/>
+                <w:webHidden/>
+              </w:rPr>
+              <w:tab/>
+            </w:r>
+            <w:r>
+              <w:rPr>
+                <w:noProof/>
+                <w:webHidden/>
+              </w:rPr>
+              <w:fldChar w:fldCharType="begin"/>
+            </w:r>
+            <w:r>
+              <w:rPr>
+                <w:noProof/>
+                <w:webHidden/>
+              </w:rPr>
+              <w:instrText xml:space="preserve"> PAGEREF _Toc535084971 \h </w:instrText>
+            </w:r>
+            <w:r>
+              <w:rPr>
+                <w:noProof/>
+                <w:webHidden/>
+              </w:rPr>
+            </w:r>
+            <w:r>
+              <w:rPr>
+                <w:noProof/>
+                <w:webHidden/>
+              </w:rPr>
+              <w:fldChar w:fldCharType="separate"/>
+            </w:r>
+            <w:r>
+              <w:rPr>
+                <w:noProof/>
+                <w:webHidden/>
+              </w:rPr>
+              <w:t>2</w:t>
+            </w:r>
+            <w:r>
+              <w:rPr>
+                <w:noProof/>
+                <w:webHidden/>
+              </w:rPr>
+              <w:fldChar w:fldCharType="end"/>
+            </w:r>
+          </w:hyperlink>
+        </w:p>
+        <w:p>
+          <w:pPr>
+            <w:pStyle w:val="TDC2"/>
+            <w:tabs>
+              <w:tab w:val="left" w:pos="660"/>
+              <w:tab w:val="right" w:leader="dot" w:pos="8494"/>
+            </w:tabs>
+            <w:rPr>
+              <w:noProof/>
+            </w:rPr>
+          </w:pPr>
+          <w:hyperlink w:anchor="_Toc535084972" w:history="1">
+            <w:r>
+              <w:rPr>
+                <w:rStyle w:val="Hipervnculo"/>
+                <w:rFonts w:ascii="Symbol" w:hAnsi="Symbol" w:cs="Arial"/>
+                <w:noProof/>
+              </w:rPr>
+              <w:t></w:t>
+            </w:r>
+            <w:r>
+              <w:rPr>
+                <w:noProof/>
+              </w:rPr>
+              <w:tab/>
+            </w:r>
+            <w:r>
+              <w:rPr>
+                <w:rStyle w:val="Hipervnculo"/>
+                <w:rFonts w:ascii="Arial" w:hAnsi="Arial" w:cs="Arial"/>
+                <w:b/>
+                <w:noProof/>
+              </w:rPr>
+              <w:t>FACTORY METHOD</w:t>
+            </w:r>
+            <w:r>
+              <w:rPr>
+                <w:noProof/>
+                <w:webHidden/>
+              </w:rPr>
+              <w:tab/>
+            </w:r>
+            <w:r>
+              <w:rPr>
+                <w:noProof/>
+                <w:webHidden/>
+              </w:rPr>
+              <w:fldChar w:fldCharType="begin"/>
+            </w:r>
+            <w:r>
+              <w:rPr>
+                <w:noProof/>
+                <w:webHidden/>
+              </w:rPr>
+              <w:instrText xml:space="preserve"> PAGEREF _Toc535084972 \h </w:instrText>
+            </w:r>
+            <w:r>
+              <w:rPr>
+                <w:noProof/>
+                <w:webHidden/>
+              </w:rPr>
+            </w:r>
+            <w:r>
+              <w:rPr>
+                <w:noProof/>
+                <w:webHidden/>
+              </w:rPr>
+              <w:fldChar w:fldCharType="separate"/>
+            </w:r>
+            <w:r>
+              <w:rPr>
+                <w:noProof/>
+                <w:webHidden/>
+              </w:rPr>
+              <w:t>2</w:t>
+            </w:r>
+            <w:r>
+              <w:rPr>
+                <w:noProof/>
+                <w:webHidden/>
+              </w:rPr>
+              <w:fldChar w:fldCharType="end"/>
+            </w:r>
+          </w:hyperlink>
+        </w:p>
+        <w:p>
+          <w:pPr>
+            <w:pStyle w:val="TDC2"/>
+            <w:tabs>
+              <w:tab w:val="left" w:pos="660"/>
+              <w:tab w:val="right" w:leader="dot" w:pos="8494"/>
+            </w:tabs>
+            <w:rPr>
+              <w:noProof/>
+            </w:rPr>
+          </w:pPr>
+          <w:hyperlink w:anchor="_Toc535084973" w:history="1">
+            <w:r>
+              <w:rPr>
+                <w:rStyle w:val="Hipervnculo"/>
+                <w:rFonts w:ascii="Symbol" w:hAnsi="Symbol" w:cs="Arial"/>
+                <w:noProof/>
+              </w:rPr>
+              <w:t></w:t>
+            </w:r>
+            <w:r>
+              <w:rPr>
+                <w:noProof/>
+              </w:rPr>
+              <w:tab/>
+            </w:r>
+            <w:r>
+              <w:rPr>
+                <w:rStyle w:val="Hipervnculo"/>
+                <w:rFonts w:ascii="Arial" w:hAnsi="Arial" w:cs="Arial"/>
+                <w:b/>
+                <w:noProof/>
+              </w:rPr>
+              <w:t>FACADE</w:t>
+            </w:r>
+            <w:r>
+              <w:rPr>
+                <w:noProof/>
+                <w:webHidden/>
+              </w:rPr>
+              <w:tab/>
+            </w:r>
+            <w:r>
+              <w:rPr>
+                <w:noProof/>
+                <w:webHidden/>
+              </w:rPr>
+              <w:fldChar w:fldCharType="begin"/>
+            </w:r>
+            <w:r>
+              <w:rPr>
+                <w:noProof/>
+                <w:webHidden/>
+              </w:rPr>
+              <w:instrText xml:space="preserve"> PAGEREF _Toc535084973 \h </w:instrText>
+            </w:r>
+            <w:r>
+              <w:rPr>
+                <w:noProof/>
+                <w:webHidden/>
+              </w:rPr>
+            </w:r>
+            <w:r>
+              <w:rPr>
+                <w:noProof/>
+                <w:webHidden/>
+              </w:rPr>
+              <w:fldChar w:fldCharType="separate"/>
+            </w:r>
+            <w:r>
+              <w:rPr>
+                <w:noProof/>
+                <w:webHidden/>
+              </w:rPr>
+              <w:t>2</w:t>
+            </w:r>
+            <w:r>
+              <w:rPr>
+                <w:noProof/>
+                <w:webHidden/>
+              </w:rPr>
+              <w:fldChar w:fldCharType="end"/>
+            </w:r>
+          </w:hyperlink>
+        </w:p>
+        <w:p>
+          <w:pPr>
+            <w:pStyle w:val="TDC2"/>
+            <w:tabs>
+              <w:tab w:val="left" w:pos="660"/>
+              <w:tab w:val="right" w:leader="dot" w:pos="8494"/>
+            </w:tabs>
+            <w:rPr>
+              <w:noProof/>
+            </w:rPr>
+          </w:pPr>
+          <w:hyperlink w:anchor="_Toc535084974" w:history="1">
+            <w:r>
+              <w:rPr>
+                <w:rStyle w:val="Hipervnculo"/>
+                <w:rFonts w:ascii="Symbol" w:hAnsi="Symbol" w:cs="Arial"/>
+                <w:noProof/>
+              </w:rPr>
+              <w:t></w:t>
+            </w:r>
+            <w:r>
+              <w:rPr>
+                <w:noProof/>
+              </w:rPr>
+              <w:tab/>
+            </w:r>
+            <w:r>
+              <w:rPr>
+                <w:rStyle w:val="Hipervnculo"/>
+                <w:rFonts w:ascii="Arial" w:hAnsi="Arial" w:cs="Arial"/>
+                <w:b/>
+                <w:noProof/>
+              </w:rPr>
+              <w:t>STRATEGY</w:t>
+            </w:r>
+            <w:r>
+              <w:rPr>
+                <w:noProof/>
+                <w:webHidden/>
+              </w:rPr>
+              <w:tab/>
+            </w:r>
+            <w:r>
+              <w:rPr>
+                <w:noProof/>
+                <w:webHidden/>
+              </w:rPr>
+              <w:fldChar w:fldCharType="begin"/>
+            </w:r>
+            <w:r>
+              <w:rPr>
+                <w:noProof/>
+                <w:webHidden/>
+              </w:rPr>
+              <w:instrText xml:space="preserve"> PAGEREF _Toc535084974 \h </w:instrText>
+            </w:r>
+            <w:r>
+              <w:rPr>
+                <w:noProof/>
+                <w:webHidden/>
+              </w:rPr>
+            </w:r>
+            <w:r>
+              <w:rPr>
+                <w:noProof/>
+                <w:webHidden/>
+              </w:rPr>
+              <w:fldChar w:fldCharType="separate"/>
+            </w:r>
+            <w:r>
+              <w:rPr>
+                <w:noProof/>
+                <w:webHidden/>
+              </w:rPr>
+              <w:t>2</w:t>
+            </w:r>
+            <w:r>
+              <w:rPr>
+                <w:noProof/>
+                <w:webHidden/>
+              </w:rPr>
+              <w:fldChar w:fldCharType="end"/>
+            </w:r>
+          </w:hyperlink>
+        </w:p>
+        <w:p>
+          <w:r>
+            <w:rPr>
+              <w:b/>
+              <w:bCs/>
+            </w:rPr>
+            <w:fldChar w:fldCharType="end"/>
+          </w:r>
+        </w:p>
+      </w:sdtContent>
+    </w:sdt>
+    <w:p/>
+    <w:p>
+      <w:r>
+        <w:br w:type="page"/>
+      </w:r>
+      <w:bookmarkStart w:id="0" w:name="_GoBack"/>
+      <w:bookmarkEnd w:id="0"/>
+    </w:p>
     <w:p>
       <w:pPr>
         <w:pStyle w:val="Ttulo1"/>
@@ -4178,6 +4652,7 @@
           <w:u w:val="single"/>
         </w:rPr>
       </w:pPr>
+      <w:bookmarkStart w:id="1" w:name="_Toc535084970"/>
       <w:r>
         <w:rPr>
           <w:rFonts w:ascii="Arial Black" w:hAnsi="Arial Black"/>
@@ -4187,7 +4662,18 @@
           <w:u w:val="single"/>
         </w:rPr>
         <w:lastRenderedPageBreak/>
-        <w:t xml:space="preserve">Descripción </w:t>
+        <w:t>Descripción</w:t>
+      </w:r>
+      <w:bookmarkEnd w:id="1"/>
+      <w:r>
+        <w:rPr>
+          <w:rFonts w:ascii="Arial Black" w:hAnsi="Arial Black"/>
+          <w:b/>
+          <w:color w:val="385623" w:themeColor="accent6" w:themeShade="80"/>
+          <w:sz w:val="36"/>
+          <w:u w:val="single"/>
+        </w:rPr>
+        <w:t xml:space="preserve"> </w:t>
       </w:r>
     </w:p>
     <w:p/>
@@ -4422,8 +4908,6 @@
           <w:sz w:val="24"/>
         </w:rPr>
       </w:pPr>
-      <w:bookmarkStart w:id="0" w:name="_GoBack"/>
-      <w:bookmarkEnd w:id="0"/>
     </w:p>
     <w:p>
       <w:pPr>
@@ -4570,6 +5054,7 @@
           <w:u w:val="single"/>
         </w:rPr>
       </w:pPr>
+      <w:bookmarkStart w:id="2" w:name="_Toc535084971"/>
       <w:r>
         <w:rPr>
           <w:rFonts w:ascii="Arial Black" w:hAnsi="Arial Black"/>
@@ -4578,8 +5063,9 @@
           <w:sz w:val="36"/>
           <w:u w:val="single"/>
         </w:rPr>
-        <w:t>PATRONES DE DISEÑO</w:t>
+        <w:t>Patrones De Diseño</w:t>
       </w:r>
+      <w:bookmarkEnd w:id="2"/>
     </w:p>
     <w:p/>
     <w:p>
@@ -4597,6 +5083,7 @@
           <w:u w:val="single"/>
         </w:rPr>
       </w:pPr>
+      <w:bookmarkStart w:id="3" w:name="_Toc535084972"/>
       <w:r>
         <w:rPr>
           <w:rFonts w:ascii="Arial" w:hAnsi="Arial" w:cs="Arial"/>
@@ -4604,8 +5091,20 @@
           <w:color w:val="1F3864" w:themeColor="accent5" w:themeShade="80"/>
           <w:u w:val="single"/>
         </w:rPr>
-        <w:t>FACTORY METHOD</w:t>
+        <w:t xml:space="preserve">Factory </w:t>
       </w:r>
+      <w:proofErr w:type="spellStart"/>
+      <w:r>
+        <w:rPr>
+          <w:rFonts w:ascii="Arial" w:hAnsi="Arial" w:cs="Arial"/>
+          <w:b/>
+          <w:color w:val="1F3864" w:themeColor="accent5" w:themeShade="80"/>
+          <w:u w:val="single"/>
+        </w:rPr>
+        <w:t>Method</w:t>
+      </w:r>
+      <w:bookmarkEnd w:id="3"/>
+      <w:proofErr w:type="spellEnd"/>
     </w:p>
     <w:p>
       <w:pPr>
@@ -4637,6 +5136,8 @@
           <w:u w:val="single"/>
         </w:rPr>
       </w:pPr>
+      <w:bookmarkStart w:id="4" w:name="_Toc535084973"/>
+      <w:proofErr w:type="spellStart"/>
       <w:r>
         <w:rPr>
           <w:rFonts w:ascii="Arial" w:hAnsi="Arial" w:cs="Arial"/>
@@ -4644,8 +5145,10 @@
           <w:color w:val="1F3864" w:themeColor="accent5" w:themeShade="80"/>
           <w:u w:val="single"/>
         </w:rPr>
-        <w:t>FACADE</w:t>
+        <w:t>Facade</w:t>
       </w:r>
+      <w:bookmarkEnd w:id="4"/>
+      <w:proofErr w:type="spellEnd"/>
     </w:p>
     <w:p>
       <w:pPr>
@@ -4696,6 +5199,8 @@
           <w:u w:val="single"/>
         </w:rPr>
       </w:pPr>
+      <w:bookmarkStart w:id="5" w:name="_Toc535084974"/>
+      <w:proofErr w:type="spellStart"/>
       <w:r>
         <w:rPr>
           <w:rFonts w:ascii="Arial" w:hAnsi="Arial" w:cs="Arial"/>
@@ -4703,8 +5208,10 @@
           <w:color w:val="1F3864" w:themeColor="accent5" w:themeShade="80"/>
           <w:u w:val="single"/>
         </w:rPr>
-        <w:t>STRATEGY</w:t>
+        <w:t>Strategy</w:t>
       </w:r>
+      <w:bookmarkEnd w:id="5"/>
+      <w:proofErr w:type="spellEnd"/>
     </w:p>
     <w:p>
       <w:pPr>
@@ -5353,6 +5860,7 @@
   <w:style w:type="character" w:default="1" w:styleId="Fuentedeprrafopredeter">
     <w:name w:val="Default Paragraph Font"/>
     <w:uiPriority w:val="1"/>
+    <w:semiHidden/>
     <w:unhideWhenUsed/>
   </w:style>
   <w:style w:type="table" w:default="1" w:styleId="Tablanormal">
@@ -5441,6 +5949,57 @@
       <w:color w:val="2E74B5" w:themeColor="accent1" w:themeShade="BF"/>
       <w:sz w:val="26"/>
       <w:szCs w:val="26"/>
+    </w:rPr>
+  </w:style>
+  <w:style w:type="paragraph" w:styleId="TtulodeTDC">
+    <w:name w:val="TOC Heading"/>
+    <w:basedOn w:val="Ttulo1"/>
+    <w:next w:val="Normal"/>
+    <w:uiPriority w:val="39"/>
+    <w:unhideWhenUsed/>
+    <w:qFormat/>
+    <w:rsid w:val="009D75C3"/>
+    <w:pPr>
+      <w:outlineLvl w:val="9"/>
+    </w:pPr>
+    <w:rPr>
+      <w:lang w:eastAsia="es-ES"/>
+    </w:rPr>
+  </w:style>
+  <w:style w:type="paragraph" w:styleId="TDC1">
+    <w:name w:val="toc 1"/>
+    <w:basedOn w:val="Normal"/>
+    <w:next w:val="Normal"/>
+    <w:autoRedefine/>
+    <w:uiPriority w:val="39"/>
+    <w:unhideWhenUsed/>
+    <w:rsid w:val="009D75C3"/>
+    <w:pPr>
+      <w:spacing w:after="100"/>
+    </w:pPr>
+  </w:style>
+  <w:style w:type="paragraph" w:styleId="TDC2">
+    <w:name w:val="toc 2"/>
+    <w:basedOn w:val="Normal"/>
+    <w:next w:val="Normal"/>
+    <w:autoRedefine/>
+    <w:uiPriority w:val="39"/>
+    <w:unhideWhenUsed/>
+    <w:rsid w:val="009D75C3"/>
+    <w:pPr>
+      <w:spacing w:after="100"/>
+      <w:ind w:left="220"/>
+    </w:pPr>
+  </w:style>
+  <w:style w:type="character" w:styleId="Hipervnculo">
+    <w:name w:val="Hyperlink"/>
+    <w:basedOn w:val="Fuentedeprrafopredeter"/>
+    <w:uiPriority w:val="99"/>
+    <w:unhideWhenUsed/>
+    <w:rsid w:val="009D75C3"/>
+    <w:rPr>
+      <w:color w:val="0563C1" w:themeColor="hyperlink"/>
+      <w:u w:val="single"/>
     </w:rPr>
   </w:style>
 </w:styles>
@@ -5718,10 +6277,22 @@
 </CoverPageProperties>
 </file>
 
+<file path=customXml/item2.xml><?xml version="1.0" encoding="utf-8"?>
+<b:Sources xmlns:b="http://schemas.openxmlformats.org/officeDocument/2006/bibliography" xmlns="http://schemas.openxmlformats.org/officeDocument/2006/bibliography" SelectedStyle="\APASixthEditionOfficeOnline.xsl" StyleName="APA" Version="6"/>
+</file>
+
 <file path=customXml/itemProps1.xml><?xml version="1.0" encoding="utf-8"?>
 <ds:datastoreItem xmlns:ds="http://schemas.openxmlformats.org/officeDocument/2006/customXml" ds:itemID="{55AF091B-3C7A-41E3-B477-F2FDAA23CFDA}">
   <ds:schemaRefs>
     <ds:schemaRef ds:uri="http://schemas.microsoft.com/office/2006/coverPageProps"/>
   </ds:schemaRefs>
 </ds:datastoreItem>
+</file>
+
+<file path=customXml/itemProps2.xml><?xml version="1.0" encoding="utf-8"?>
+<ds:datastoreItem xmlns:ds="http://schemas.openxmlformats.org/officeDocument/2006/customXml" ds:itemID="{4EC08181-65A6-4346-8D89-FDE8CC39638E}">
+  <ds:schemaRefs>
+    <ds:schemaRef ds:uri="http://schemas.openxmlformats.org/officeDocument/2006/bibliography"/>
+  </ds:schemaRefs>
+</ds:datastoreItem>
 </file>
</xml_diff>